<commit_message>
finalised CW before upload
</commit_message>
<xml_diff>
--- a/coursework2/Answers.docx
+++ b/coursework2/Answers.docx
@@ -10,14 +10,6 @@
           <w:u w:val="single"/>
         </w:rPr>
       </w:pPr>
-      <w:r>
-        <w:rPr>
-          <w:b/>
-          <w:bCs/>
-          <w:u w:val="single"/>
-        </w:rPr>
-        <w:t xml:space="preserve"> </w:t>
-      </w:r>
       <w:r>
         <w:rPr>
           <w:b/>
@@ -948,7 +940,6 @@
           <w:u w:val="single"/>
         </w:rPr>
       </w:pPr>
-      <w:bookmarkStart w:id="0" w:name="_GoBack"/>
       <w:r>
         <w:rPr>
           <w:noProof/>
@@ -1027,7 +1018,6 @@
           </wp:anchor>
         </w:drawing>
       </w:r>
-      <w:bookmarkEnd w:id="0"/>
     </w:p>
     <w:p>
       <w:pPr>
@@ -1798,6 +1788,7 @@
   <w:style w:type="character" w:default="1" w:styleId="DefaultParagraphFont">
     <w:name w:val="Default Paragraph Font"/>
     <w:uiPriority w:val="1"/>
+    <w:semiHidden/>
     <w:unhideWhenUsed/>
   </w:style>
   <w:style w:type="table" w:default="1" w:styleId="TableNormal">

</xml_diff>